<commit_message>
Change TOC in the template to show 9 levels of headers
</commit_message>
<xml_diff>
--- a/Текст программы.docx
+++ b/Текст программы.docx
@@ -238,12 +238,7 @@
               </w:rPr>
             </w:pPr>
             <w:r>
-              <w:t>«___</w:t>
-            </w:r>
-            <w:bookmarkStart w:id="0" w:name="_GoBack"/>
-            <w:bookmarkEnd w:id="0"/>
-            <w:r>
-              <w:t>» ________________</w:t>
+              <w:t>«___» ________________</w:t>
             </w:r>
             <w:r>
               <w:rPr>
@@ -1734,7 +1729,7 @@
             <w:rPr>
               <w:rFonts w:ascii="Times New Roman" w:hAnsi="Times New Roman"/>
             </w:rPr>
-            <w:instrText xml:space="preserve"> TOC \o "1-3" \h \z \u </w:instrText>
+            <w:instrText xml:space="preserve"> TOC \o </w:instrText>
           </w:r>
           <w:r>
             <w:rPr>
@@ -1742,75 +1737,64 @@
             </w:rPr>
             <w:fldChar w:fldCharType="separate"/>
           </w:r>
-          <w:hyperlink w:anchor="_Toc484787876" w:history="1">
-            <w:r>
-              <w:rPr>
-                <w:rStyle w:val="Hyperlink"/>
-                <w:noProof/>
-              </w:rPr>
-              <w:t>1. ТЕКСТ ПРОГРАММЫ</w:t>
-            </w:r>
-            <w:r>
-              <w:rPr>
-                <w:noProof/>
-                <w:webHidden/>
-              </w:rPr>
-              <w:tab/>
-            </w:r>
-            <w:r>
-              <w:rPr>
-                <w:noProof/>
-                <w:webHidden/>
-              </w:rPr>
-              <w:fldChar w:fldCharType="begin"/>
-            </w:r>
-            <w:r>
-              <w:rPr>
-                <w:noProof/>
-                <w:webHidden/>
-              </w:rPr>
-              <w:instrText xml:space="preserve"> PAGEREF _Toc484787876 \h </w:instrText>
-            </w:r>
-            <w:r>
-              <w:rPr>
-                <w:noProof/>
-                <w:webHidden/>
-              </w:rPr>
-            </w:r>
-            <w:r>
-              <w:rPr>
-                <w:noProof/>
-                <w:webHidden/>
-              </w:rPr>
-              <w:fldChar w:fldCharType="separate"/>
-            </w:r>
-            <w:r>
-              <w:rPr>
-                <w:noProof/>
-                <w:webHidden/>
-              </w:rPr>
-              <w:t>3</w:t>
-            </w:r>
-            <w:r>
-              <w:rPr>
-                <w:noProof/>
-                <w:webHidden/>
-              </w:rPr>
-              <w:fldChar w:fldCharType="end"/>
-            </w:r>
-          </w:hyperlink>
+          <w:r>
+            <w:rPr>
+              <w:noProof/>
+            </w:rPr>
+            <w:t>1. ТЕКСТ ПРОГРАММЫ</w:t>
+          </w:r>
+          <w:r>
+            <w:rPr>
+              <w:noProof/>
+            </w:rPr>
+            <w:tab/>
+          </w:r>
+          <w:r>
+            <w:rPr>
+              <w:noProof/>
+            </w:rPr>
+            <w:fldChar w:fldCharType="begin"/>
+          </w:r>
+          <w:r>
+            <w:rPr>
+              <w:noProof/>
+            </w:rPr>
+            <w:instrText xml:space="preserve"> PAGEREF _Toc484810597 \h </w:instrText>
+          </w:r>
+          <w:r>
+            <w:rPr>
+              <w:noProof/>
+            </w:rPr>
+          </w:r>
+          <w:r>
+            <w:rPr>
+              <w:noProof/>
+            </w:rPr>
+            <w:fldChar w:fldCharType="separate"/>
+          </w:r>
+          <w:r>
+            <w:rPr>
+              <w:noProof/>
+            </w:rPr>
+            <w:t>3</w:t>
+          </w:r>
+          <w:r>
+            <w:rPr>
+              <w:noProof/>
+            </w:rPr>
+            <w:fldChar w:fldCharType="end"/>
+          </w:r>
         </w:p>
         <w:p>
           <w:r>
             <w:rPr>
               <w:rFonts w:ascii="Times New Roman" w:hAnsi="Times New Roman"/>
-              <w:b/>
-              <w:bCs/>
-              <w:noProof/>
             </w:rPr>
             <w:fldChar w:fldCharType="end"/>
           </w:r>
         </w:p>
+        <w:bookmarkStart w:id="0" w:name="_GoBack" w:displacedByCustomXml="next"/>
+        <w:bookmarkEnd w:id="0" w:displacedByCustomXml="next"/>
       </w:sdtContent>
     </w:sdt>
     <w:p>
@@ -1830,7 +1814,7 @@
       <w:pPr>
         <w:pStyle w:val="Heading1"/>
       </w:pPr>
-      <w:bookmarkStart w:id="1" w:name="_Toc484787876"/>
+      <w:bookmarkStart w:id="1" w:name="_Toc484810597"/>
       <w:r>
         <w:lastRenderedPageBreak/>
         <w:t xml:space="preserve">1. </w:t>
@@ -8712,6 +8696,78 @@
       <w:ind w:left="480"/>
     </w:pPr>
   </w:style>
+  <w:style w:type="paragraph" w:styleId="TOC4">
+    <w:name w:val="toc 4"/>
+    <w:basedOn w:val="Normal"/>
+    <w:next w:val="Normal"/>
+    <w:autoRedefine/>
+    <w:uiPriority w:val="39"/>
+    <w:unhideWhenUsed/>
+    <w:rsid w:val="002E2549"/>
+    <w:pPr>
+      <w:ind w:left="720"/>
+    </w:pPr>
+  </w:style>
+  <w:style w:type="paragraph" w:styleId="TOC5">
+    <w:name w:val="toc 5"/>
+    <w:basedOn w:val="Normal"/>
+    <w:next w:val="Normal"/>
+    <w:autoRedefine/>
+    <w:uiPriority w:val="39"/>
+    <w:unhideWhenUsed/>
+    <w:rsid w:val="002E2549"/>
+    <w:pPr>
+      <w:ind w:left="960"/>
+    </w:pPr>
+  </w:style>
+  <w:style w:type="paragraph" w:styleId="TOC6">
+    <w:name w:val="toc 6"/>
+    <w:basedOn w:val="Normal"/>
+    <w:next w:val="Normal"/>
+    <w:autoRedefine/>
+    <w:uiPriority w:val="39"/>
+    <w:unhideWhenUsed/>
+    <w:rsid w:val="002E2549"/>
+    <w:pPr>
+      <w:ind w:left="1200"/>
+    </w:pPr>
+  </w:style>
+  <w:style w:type="paragraph" w:styleId="TOC7">
+    <w:name w:val="toc 7"/>
+    <w:basedOn w:val="Normal"/>
+    <w:next w:val="Normal"/>
+    <w:autoRedefine/>
+    <w:uiPriority w:val="39"/>
+    <w:unhideWhenUsed/>
+    <w:rsid w:val="002E2549"/>
+    <w:pPr>
+      <w:ind w:left="1440"/>
+    </w:pPr>
+  </w:style>
+  <w:style w:type="paragraph" w:styleId="TOC8">
+    <w:name w:val="toc 8"/>
+    <w:basedOn w:val="Normal"/>
+    <w:next w:val="Normal"/>
+    <w:autoRedefine/>
+    <w:uiPriority w:val="39"/>
+    <w:unhideWhenUsed/>
+    <w:rsid w:val="002E2549"/>
+    <w:pPr>
+      <w:ind w:left="1680"/>
+    </w:pPr>
+  </w:style>
+  <w:style w:type="paragraph" w:styleId="TOC9">
+    <w:name w:val="toc 9"/>
+    <w:basedOn w:val="Normal"/>
+    <w:next w:val="Normal"/>
+    <w:autoRedefine/>
+    <w:uiPriority w:val="39"/>
+    <w:unhideWhenUsed/>
+    <w:rsid w:val="002E2549"/>
+    <w:pPr>
+      <w:ind w:left="1920"/>
+    </w:pPr>
+  </w:style>
 </w:styles>
 </file>
 
@@ -8981,7 +9037,7 @@
 </file>
 
 <file path=customXml/itemProps1.xml><?xml version="1.0" encoding="utf-8"?>
-<ds:datastoreItem xmlns:ds="http://schemas.openxmlformats.org/officeDocument/2006/customXml" ds:itemID="{002615C6-4DFF-5F40-971C-B303D8019070}">
+<ds:datastoreItem xmlns:ds="http://schemas.openxmlformats.org/officeDocument/2006/customXml" ds:itemID="{7D91B182-7E31-1D41-A1EE-7313FB264DFE}">
   <ds:schemaRefs>
     <ds:schemaRef ds:uri="http://schemas.openxmlformats.org/officeDocument/2006/bibliography"/>
   </ds:schemaRefs>

</xml_diff>